<commit_message>
Added data flow in solution archi Edited Technol;ogy stack
</commit_message>
<xml_diff>
--- a/Solution Architecture.docx
+++ b/Solution Architecture.docx
@@ -40,7 +40,880 @@
         <w:rPr>
           <w:sz w:val="28"/>
         </w:rPr>
-        <w:t>The main components of the system will be the User Interface (Front End), the service layer and the Data layer. The front end</w:t>
+        <w:t xml:space="preserve">The main components of the system will be the User Interface (Front End), the service layer and the Data layer. The front end will pass on commands by the means of </w:t>
+      </w:r>
+      <w:r>
+        <w:rPr>
+          <w:sz w:val="28"/>
+        </w:rPr>
+        <w:t>HTTP requests/responses</w:t>
+      </w:r>
+      <w:r>
+        <w:rPr>
+          <w:sz w:val="28"/>
+        </w:rPr>
+        <w:t xml:space="preserve"> such as GET, POST etc. while the service layer will implement the required business logic </w:t>
+      </w:r>
+      <w:r>
+        <w:rPr>
+          <w:sz w:val="28"/>
+        </w:rPr>
+        <w:t>in order to fetch/write data on to the database by the means of CRU</w:t>
+      </w:r>
+      <w:r>
+        <w:rPr>
+          <w:sz w:val="28"/>
+        </w:rPr>
+        <w:t>D operations.</w:t>
+      </w:r>
+    </w:p>
+    <w:p>
+      <w:pPr>
+        <w:rPr>
+          <w:sz w:val="28"/>
+        </w:rPr>
+      </w:pPr>
+      <w:r>
+        <w:rPr>
+          <w:sz w:val="28"/>
+        </w:rPr>
+        <w:t xml:space="preserve"> </w:t>
+      </w:r>
+    </w:p>
+    <w:p>
+      <w:pPr>
+        <w:rPr>
+          <w:sz w:val="28"/>
+        </w:rPr>
+      </w:pPr>
+      <w:r>
+        <w:rPr>
+          <w:noProof/>
+          <w:sz w:val="28"/>
+        </w:rPr>
+        <mc:AlternateContent>
+          <mc:Choice Requires="wps">
+            <w:drawing>
+              <wp:anchor distT="0" distB="0" distL="114300" distR="114300" simplePos="0" relativeHeight="251665408" behindDoc="0" locked="0" layoutInCell="1" allowOverlap="1" wp14:anchorId="7150571D" wp14:editId="322AF144">
+                <wp:simplePos x="0" y="0"/>
+                <wp:positionH relativeFrom="column">
+                  <wp:posOffset>1272209</wp:posOffset>
+                </wp:positionH>
+                <wp:positionV relativeFrom="paragraph">
+                  <wp:posOffset>100164</wp:posOffset>
+                </wp:positionV>
+                <wp:extent cx="636104" cy="429371"/>
+                <wp:effectExtent l="0" t="0" r="69215" b="66040"/>
+                <wp:wrapNone/>
+                <wp:docPr id="7" name="Straight Arrow Connector 7"/>
+                <wp:cNvGraphicFramePr/>
+                <a:graphic xmlns:a="http://schemas.openxmlformats.org/drawingml/2006/main">
+                  <a:graphicData uri="http://schemas.microsoft.com/office/word/2010/wordprocessingShape">
+                    <wps:wsp>
+                      <wps:cNvCnPr/>
+                      <wps:spPr>
+                        <a:xfrm>
+                          <a:off x="0" y="0"/>
+                          <a:ext cx="636104" cy="429371"/>
+                        </a:xfrm>
+                        <a:prstGeom prst="straightConnector1">
+                          <a:avLst/>
+                        </a:prstGeom>
+                        <a:ln>
+                          <a:tailEnd type="triangle"/>
+                        </a:ln>
+                      </wps:spPr>
+                      <wps:style>
+                        <a:lnRef idx="1">
+                          <a:schemeClr val="accent1"/>
+                        </a:lnRef>
+                        <a:fillRef idx="0">
+                          <a:schemeClr val="accent1"/>
+                        </a:fillRef>
+                        <a:effectRef idx="0">
+                          <a:schemeClr val="accent1"/>
+                        </a:effectRef>
+                        <a:fontRef idx="minor">
+                          <a:schemeClr val="tx1"/>
+                        </a:fontRef>
+                      </wps:style>
+                      <wps:bodyPr/>
+                    </wps:wsp>
+                  </a:graphicData>
+                </a:graphic>
+              </wp:anchor>
+            </w:drawing>
+          </mc:Choice>
+          <mc:Fallback>
+            <w:pict>
+              <v:shapetype w14:anchorId="654060DE" id="_x0000_t32" coordsize="21600,21600" o:spt="32" o:oned="t" path="m,l21600,21600e" filled="f">
+                <v:path arrowok="t" fillok="f" o:connecttype="none"/>
+                <o:lock v:ext="edit" shapetype="t"/>
+              </v:shapetype>
+              <v:shape id="Straight Arrow Connector 7" o:spid="_x0000_s1026" type="#_x0000_t32" style="position:absolute;margin-left:100.15pt;margin-top:7.9pt;width:50.1pt;height:33.8pt;z-index:251665408;visibility:visible;mso-wrap-style:square;mso-wrap-distance-left:9pt;mso-wrap-distance-top:0;mso-wrap-distance-right:9pt;mso-wrap-distance-bottom:0;mso-position-horizontal:absolute;mso-position-horizontal-relative:text;mso-position-vertical:absolute;mso-position-vertical-relative:text" o:gfxdata="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" strokecolor="#4472c4 [3204]" strokeweight=".5pt">
+                <v:stroke endarrow="block" joinstyle="miter"/>
+              </v:shape>
+            </w:pict>
+          </mc:Fallback>
+        </mc:AlternateContent>
+      </w:r>
+      <w:r>
+        <w:rPr>
+          <w:noProof/>
+          <w:sz w:val="28"/>
+        </w:rPr>
+        <mc:AlternateContent>
+          <mc:Choice Requires="wps">
+            <w:drawing>
+              <wp:anchor distT="0" distB="0" distL="114300" distR="114300" simplePos="0" relativeHeight="251660288" behindDoc="0" locked="0" layoutInCell="1" allowOverlap="1" wp14:anchorId="2551B4C2" wp14:editId="4A9040CE">
+                <wp:simplePos x="0" y="0"/>
+                <wp:positionH relativeFrom="column">
+                  <wp:posOffset>151075</wp:posOffset>
+                </wp:positionH>
+                <wp:positionV relativeFrom="paragraph">
+                  <wp:posOffset>60408</wp:posOffset>
+                </wp:positionV>
+                <wp:extent cx="1017767" cy="278295"/>
+                <wp:effectExtent l="0" t="0" r="11430" b="26670"/>
+                <wp:wrapNone/>
+                <wp:docPr id="2" name="Text Box 2"/>
+                <wp:cNvGraphicFramePr/>
+                <a:graphic xmlns:a="http://schemas.openxmlformats.org/drawingml/2006/main">
+                  <a:graphicData uri="http://schemas.microsoft.com/office/word/2010/wordprocessingShape">
+                    <wps:wsp>
+                      <wps:cNvSpPr txBox="1"/>
+                      <wps:spPr>
+                        <a:xfrm>
+                          <a:off x="0" y="0"/>
+                          <a:ext cx="1017767" cy="278295"/>
+                        </a:xfrm>
+                        <a:prstGeom prst="rect">
+                          <a:avLst/>
+                        </a:prstGeom>
+                        <a:solidFill>
+                          <a:schemeClr val="lt1"/>
+                        </a:solidFill>
+                        <a:ln w="6350">
+                          <a:solidFill>
+                            <a:prstClr val="black"/>
+                          </a:solidFill>
+                        </a:ln>
+                        <a:effectLst/>
+                      </wps:spPr>
+                      <wps:style>
+                        <a:lnRef idx="0">
+                          <a:schemeClr val="accent1"/>
+                        </a:lnRef>
+                        <a:fillRef idx="0">
+                          <a:schemeClr val="accent1"/>
+                        </a:fillRef>
+                        <a:effectRef idx="0">
+                          <a:schemeClr val="accent1"/>
+                        </a:effectRef>
+                        <a:fontRef idx="minor">
+                          <a:schemeClr val="dk1"/>
+                        </a:fontRef>
+                      </wps:style>
+                      <wps:txbx>
+                        <w:txbxContent>
+                          <w:p>
+                            <w:r>
+                              <w:t>User Interface</w:t>
+                            </w:r>
+                          </w:p>
+                        </w:txbxContent>
+                      </wps:txbx>
+                      <wps:bodyPr rot="0" spcFirstLastPara="0" vertOverflow="overflow" horzOverflow="overflow" vert="horz" wrap="square" lIns="91440" tIns="45720" rIns="91440" bIns="45720" numCol="1" spcCol="0" rtlCol="0" fromWordArt="0" anchor="t" anchorCtr="0" forceAA="0" compatLnSpc="1">
+                        <a:prstTxWarp prst="textNoShape">
+                          <a:avLst/>
+                        </a:prstTxWarp>
+                        <a:noAutofit/>
+                      </wps:bodyPr>
+                    </wps:wsp>
+                  </a:graphicData>
+                </a:graphic>
+                <wp14:sizeRelH relativeFrom="margin">
+                  <wp14:pctWidth>0</wp14:pctWidth>
+                </wp14:sizeRelH>
+                <wp14:sizeRelV relativeFrom="margin">
+                  <wp14:pctHeight>0</wp14:pctHeight>
+                </wp14:sizeRelV>
+              </wp:anchor>
+            </w:drawing>
+          </mc:Choice>
+          <mc:Fallback>
+            <w:pict>
+              <v:shapetype w14:anchorId="2551B4C2" id="_x0000_t202" coordsize="21600,21600" o:spt="202" path="m,l,21600r21600,l21600,xe">
+                <v:stroke joinstyle="miter"/>
+                <v:path gradientshapeok="t" o:connecttype="rect"/>
+              </v:shapetype>
+              <v:shape id="Text Box 2" o:spid="_x0000_s1026" type="#_x0000_t202" style="position:absolute;margin-left:11.9pt;margin-top:4.75pt;width:80.15pt;height:21.9pt;z-index:251660288;visibility:visible;mso-wrap-style:square;mso-width-percent:0;mso-height-percent:0;mso-wrap-distance-left:9pt;mso-wrap-distance-top:0;mso-wrap-distance-right:9pt;mso-wrap-distance-bottom:0;mso-position-horizontal:absolute;mso-position-horizontal-relative:text;mso-position-vertical:absolute;mso-position-vertical-relative:text;mso-width-percent:0;mso-height-percent:0;mso-width-relative:margin;mso-height-relative:margin;v-text-anchor:top" o:gfxdata="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" fillcolor="white [3201]" strokeweight=".5pt">
+                <v:textbox>
+                  <w:txbxContent>
+                    <w:p>
+                      <w:r>
+                        <w:t>User Interface</w:t>
+                      </w:r>
+                    </w:p>
+                  </w:txbxContent>
+                </v:textbox>
+              </v:shape>
+            </w:pict>
+          </mc:Fallback>
+        </mc:AlternateContent>
+      </w:r>
+      <w:r>
+        <w:rPr>
+          <w:sz w:val="28"/>
+        </w:rPr>
+        <w:t xml:space="preserve">                                         </w:t>
+      </w:r>
+      <w:r>
+        <w:rPr>
+          <w:sz w:val="20"/>
+        </w:rPr>
+        <w:t>HTTP Request</w:t>
+      </w:r>
+    </w:p>
+    <w:p>
+      <w:pPr>
+        <w:rPr>
+          <w:sz w:val="28"/>
+        </w:rPr>
+      </w:pPr>
+      <w:r>
+        <w:rPr>
+          <w:noProof/>
+          <w:sz w:val="28"/>
+        </w:rPr>
+        <mc:AlternateContent>
+          <mc:Choice Requires="wps">
+            <w:drawing>
+              <wp:anchor distT="0" distB="0" distL="114300" distR="114300" simplePos="0" relativeHeight="251666432" behindDoc="0" locked="0" layoutInCell="1" allowOverlap="1" wp14:anchorId="1CE5FEE0" wp14:editId="3E6FA8BF">
+                <wp:simplePos x="0" y="0"/>
+                <wp:positionH relativeFrom="column">
+                  <wp:posOffset>1128947</wp:posOffset>
+                </wp:positionH>
+                <wp:positionV relativeFrom="paragraph">
+                  <wp:posOffset>145912</wp:posOffset>
+                </wp:positionV>
+                <wp:extent cx="572494" cy="405517"/>
+                <wp:effectExtent l="38100" t="38100" r="18415" b="33020"/>
+                <wp:wrapNone/>
+                <wp:docPr id="8" name="Straight Arrow Connector 8"/>
+                <wp:cNvGraphicFramePr/>
+                <a:graphic xmlns:a="http://schemas.openxmlformats.org/drawingml/2006/main">
+                  <a:graphicData uri="http://schemas.microsoft.com/office/word/2010/wordprocessingShape">
+                    <wps:wsp>
+                      <wps:cNvCnPr/>
+                      <wps:spPr>
+                        <a:xfrm flipH="1" flipV="1">
+                          <a:off x="0" y="0"/>
+                          <a:ext cx="572494" cy="405517"/>
+                        </a:xfrm>
+                        <a:prstGeom prst="straightConnector1">
+                          <a:avLst/>
+                        </a:prstGeom>
+                        <a:ln>
+                          <a:tailEnd type="triangle"/>
+                        </a:ln>
+                      </wps:spPr>
+                      <wps:style>
+                        <a:lnRef idx="1">
+                          <a:schemeClr val="accent1"/>
+                        </a:lnRef>
+                        <a:fillRef idx="0">
+                          <a:schemeClr val="accent1"/>
+                        </a:fillRef>
+                        <a:effectRef idx="0">
+                          <a:schemeClr val="accent1"/>
+                        </a:effectRef>
+                        <a:fontRef idx="minor">
+                          <a:schemeClr val="tx1"/>
+                        </a:fontRef>
+                      </wps:style>
+                      <wps:bodyPr/>
+                    </wps:wsp>
+                  </a:graphicData>
+                </a:graphic>
+                <wp14:sizeRelH relativeFrom="margin">
+                  <wp14:pctWidth>0</wp14:pctWidth>
+                </wp14:sizeRelH>
+                <wp14:sizeRelV relativeFrom="margin">
+                  <wp14:pctHeight>0</wp14:pctHeight>
+                </wp14:sizeRelV>
+              </wp:anchor>
+            </w:drawing>
+          </mc:Choice>
+          <mc:Fallback>
+            <w:pict>
+              <v:shape w14:anchorId="1330DCBF" id="Straight Arrow Connector 8" o:spid="_x0000_s1026" type="#_x0000_t32" style="position:absolute;margin-left:88.9pt;margin-top:11.5pt;width:45.1pt;height:31.95pt;flip:x y;z-index:251666432;visibility:visible;mso-wrap-style:square;mso-width-percent:0;mso-height-percent:0;mso-wrap-distance-left:9pt;mso-wrap-distance-top:0;mso-wrap-distance-right:9pt;mso-wrap-distance-bottom:0;mso-position-horizontal:absolute;mso-position-horizontal-relative:text;mso-position-vertical:absolute;mso-position-vertical-relative:text;mso-width-percent:0;mso-height-percent:0;mso-width-relative:margin;mso-height-relative:margin" o:gfxdata="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" strokecolor="#4472c4 [3204]" strokeweight=".5pt">
+                <v:stroke endarrow="block" joinstyle="miter"/>
+              </v:shape>
+            </w:pict>
+          </mc:Fallback>
+        </mc:AlternateContent>
+      </w:r>
+      <w:r>
+        <w:rPr>
+          <w:sz w:val="28"/>
+        </w:rPr>
+        <w:t xml:space="preserve"> </w:t>
+      </w:r>
+    </w:p>
+    <w:p>
+      <w:pPr>
+        <w:rPr>
+          <w:sz w:val="28"/>
+        </w:rPr>
+      </w:pPr>
+      <w:r>
+        <w:rPr>
+          <w:noProof/>
+          <w:sz w:val="28"/>
+        </w:rPr>
+        <mc:AlternateContent>
+          <mc:Choice Requires="wps">
+            <w:drawing>
+              <wp:anchor distT="0" distB="0" distL="114300" distR="114300" simplePos="0" relativeHeight="251662336" behindDoc="0" locked="0" layoutInCell="1" allowOverlap="1" wp14:anchorId="2628C05E" wp14:editId="0468AA8F">
+                <wp:simplePos x="0" y="0"/>
+                <wp:positionH relativeFrom="column">
+                  <wp:posOffset>1788298</wp:posOffset>
+                </wp:positionH>
+                <wp:positionV relativeFrom="paragraph">
+                  <wp:posOffset>994</wp:posOffset>
+                </wp:positionV>
+                <wp:extent cx="1017767" cy="278295"/>
+                <wp:effectExtent l="0" t="0" r="11430" b="26670"/>
+                <wp:wrapNone/>
+                <wp:docPr id="3" name="Text Box 3"/>
+                <wp:cNvGraphicFramePr/>
+                <a:graphic xmlns:a="http://schemas.openxmlformats.org/drawingml/2006/main">
+                  <a:graphicData uri="http://schemas.microsoft.com/office/word/2010/wordprocessingShape">
+                    <wps:wsp>
+                      <wps:cNvSpPr txBox="1"/>
+                      <wps:spPr>
+                        <a:xfrm>
+                          <a:off x="0" y="0"/>
+                          <a:ext cx="1017767" cy="278295"/>
+                        </a:xfrm>
+                        <a:prstGeom prst="rect">
+                          <a:avLst/>
+                        </a:prstGeom>
+                        <a:solidFill>
+                          <a:schemeClr val="lt1"/>
+                        </a:solidFill>
+                        <a:ln w="6350">
+                          <a:solidFill>
+                            <a:prstClr val="black"/>
+                          </a:solidFill>
+                        </a:ln>
+                        <a:effectLst/>
+                      </wps:spPr>
+                      <wps:style>
+                        <a:lnRef idx="0">
+                          <a:schemeClr val="accent1"/>
+                        </a:lnRef>
+                        <a:fillRef idx="0">
+                          <a:schemeClr val="accent1"/>
+                        </a:fillRef>
+                        <a:effectRef idx="0">
+                          <a:schemeClr val="accent1"/>
+                        </a:effectRef>
+                        <a:fontRef idx="minor">
+                          <a:schemeClr val="dk1"/>
+                        </a:fontRef>
+                      </wps:style>
+                      <wps:txbx>
+                        <w:txbxContent>
+                          <w:p>
+                            <w:r>
+                              <w:t>Service Layer</w:t>
+                            </w:r>
+                          </w:p>
+                        </w:txbxContent>
+                      </wps:txbx>
+                      <wps:bodyPr rot="0" spcFirstLastPara="0" vertOverflow="overflow" horzOverflow="overflow" vert="horz" wrap="square" lIns="91440" tIns="45720" rIns="91440" bIns="45720" numCol="1" spcCol="0" rtlCol="0" fromWordArt="0" anchor="t" anchorCtr="0" forceAA="0" compatLnSpc="1">
+                        <a:prstTxWarp prst="textNoShape">
+                          <a:avLst/>
+                        </a:prstTxWarp>
+                        <a:noAutofit/>
+                      </wps:bodyPr>
+                    </wps:wsp>
+                  </a:graphicData>
+                </a:graphic>
+                <wp14:sizeRelH relativeFrom="margin">
+                  <wp14:pctWidth>0</wp14:pctWidth>
+                </wp14:sizeRelH>
+                <wp14:sizeRelV relativeFrom="margin">
+                  <wp14:pctHeight>0</wp14:pctHeight>
+                </wp14:sizeRelV>
+              </wp:anchor>
+            </w:drawing>
+          </mc:Choice>
+          <mc:Fallback>
+            <w:pict>
+              <v:shape w14:anchorId="2628C05E" id="Text Box 3" o:spid="_x0000_s1027" type="#_x0000_t202" style="position:absolute;margin-left:140.8pt;margin-top:.1pt;width:80.15pt;height:21.9pt;z-index:251662336;visibility:visible;mso-wrap-style:square;mso-width-percent:0;mso-height-percent:0;mso-wrap-distance-left:9pt;mso-wrap-distance-top:0;mso-wrap-distance-right:9pt;mso-wrap-distance-bottom:0;mso-position-horizontal:absolute;mso-position-horizontal-relative:text;mso-position-vertical:absolute;mso-position-vertical-relative:text;mso-width-percent:0;mso-height-percent:0;mso-width-relative:margin;mso-height-relative:margin;v-text-anchor:top" o:gfxdata="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" fillcolor="white [3201]" strokeweight=".5pt">
+                <v:textbox>
+                  <w:txbxContent>
+                    <w:p>
+                      <w:r>
+                        <w:t>Service Layer</w:t>
+                      </w:r>
+                    </w:p>
+                  </w:txbxContent>
+                </v:textbox>
+              </v:shape>
+            </w:pict>
+          </mc:Fallback>
+        </mc:AlternateContent>
+      </w:r>
+      <w:r>
+        <w:rPr>
+          <w:noProof/>
+          <w:sz w:val="28"/>
+        </w:rPr>
+        <mc:AlternateContent>
+          <mc:Choice Requires="wps">
+            <w:drawing>
+              <wp:anchor distT="0" distB="0" distL="114300" distR="114300" simplePos="0" relativeHeight="251667456" behindDoc="0" locked="0" layoutInCell="1" allowOverlap="1" wp14:anchorId="6CB414FB" wp14:editId="5395C48A">
+                <wp:simplePos x="0" y="0"/>
+                <wp:positionH relativeFrom="column">
+                  <wp:posOffset>2893640</wp:posOffset>
+                </wp:positionH>
+                <wp:positionV relativeFrom="paragraph">
+                  <wp:posOffset>222885</wp:posOffset>
+                </wp:positionV>
+                <wp:extent cx="604299" cy="349858"/>
+                <wp:effectExtent l="38100" t="38100" r="62865" b="50800"/>
+                <wp:wrapNone/>
+                <wp:docPr id="9" name="Straight Arrow Connector 9"/>
+                <wp:cNvGraphicFramePr/>
+                <a:graphic xmlns:a="http://schemas.openxmlformats.org/drawingml/2006/main">
+                  <a:graphicData uri="http://schemas.microsoft.com/office/word/2010/wordprocessingShape">
+                    <wps:wsp>
+                      <wps:cNvCnPr/>
+                      <wps:spPr>
+                        <a:xfrm>
+                          <a:off x="0" y="0"/>
+                          <a:ext cx="604299" cy="349858"/>
+                        </a:xfrm>
+                        <a:prstGeom prst="straightConnector1">
+                          <a:avLst/>
+                        </a:prstGeom>
+                        <a:ln>
+                          <a:headEnd type="triangle"/>
+                          <a:tailEnd type="triangle"/>
+                        </a:ln>
+                      </wps:spPr>
+                      <wps:style>
+                        <a:lnRef idx="1">
+                          <a:schemeClr val="accent1"/>
+                        </a:lnRef>
+                        <a:fillRef idx="0">
+                          <a:schemeClr val="accent1"/>
+                        </a:fillRef>
+                        <a:effectRef idx="0">
+                          <a:schemeClr val="accent1"/>
+                        </a:effectRef>
+                        <a:fontRef idx="minor">
+                          <a:schemeClr val="tx1"/>
+                        </a:fontRef>
+                      </wps:style>
+                      <wps:bodyPr/>
+                    </wps:wsp>
+                  </a:graphicData>
+                </a:graphic>
+                <wp14:sizeRelH relativeFrom="margin">
+                  <wp14:pctWidth>0</wp14:pctWidth>
+                </wp14:sizeRelH>
+                <wp14:sizeRelV relativeFrom="margin">
+                  <wp14:pctHeight>0</wp14:pctHeight>
+                </wp14:sizeRelV>
+              </wp:anchor>
+            </w:drawing>
+          </mc:Choice>
+          <mc:Fallback>
+            <w:pict>
+              <v:shape w14:anchorId="7ED30A60" id="Straight Arrow Connector 9" o:spid="_x0000_s1026" type="#_x0000_t32" style="position:absolute;margin-left:227.85pt;margin-top:17.55pt;width:47.6pt;height:27.55pt;z-index:251667456;visibility:visible;mso-wrap-style:square;mso-width-percent:0;mso-height-percent:0;mso-wrap-distance-left:9pt;mso-wrap-distance-top:0;mso-wrap-distance-right:9pt;mso-wrap-distance-bottom:0;mso-position-horizontal:absolute;mso-position-horizontal-relative:text;mso-position-vertical:absolute;mso-position-vertical-relative:text;mso-width-percent:0;mso-height-percent:0;mso-width-relative:margin;mso-height-relative:margin" o:gfxdata="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" strokecolor="#4472c4 [3204]" strokeweight=".5pt">
+                <v:stroke startarrow="block" endarrow="block" joinstyle="miter"/>
+              </v:shape>
+            </w:pict>
+          </mc:Fallback>
+        </mc:AlternateContent>
+      </w:r>
+      <w:r>
+        <w:rPr>
+          <w:sz w:val="28"/>
+        </w:rPr>
+        <w:t xml:space="preserve">            </w:t>
+      </w:r>
+      <w:r>
+        <w:rPr>
+          <w:sz w:val="20"/>
+        </w:rPr>
+        <w:t>HTTP Response</w:t>
+      </w:r>
+    </w:p>
+    <w:p>
+      <w:pPr>
+        <w:rPr>
+          <w:sz w:val="28"/>
+        </w:rPr>
+      </w:pPr>
+      <w:r>
+        <w:rPr>
+          <w:noProof/>
+          <w:sz w:val="28"/>
+        </w:rPr>
+        <mc:AlternateContent>
+          <mc:Choice Requires="wps">
+            <w:drawing>
+              <wp:anchor distT="0" distB="0" distL="114300" distR="114300" simplePos="0" relativeHeight="251664384" behindDoc="0" locked="0" layoutInCell="1" allowOverlap="1" wp14:anchorId="33A1B694" wp14:editId="5DE61A70">
+                <wp:simplePos x="0" y="0"/>
+                <wp:positionH relativeFrom="column">
+                  <wp:posOffset>3600726</wp:posOffset>
+                </wp:positionH>
+                <wp:positionV relativeFrom="paragraph">
+                  <wp:posOffset>284287</wp:posOffset>
+                </wp:positionV>
+                <wp:extent cx="930302" cy="278295"/>
+                <wp:effectExtent l="0" t="0" r="22225" b="26670"/>
+                <wp:wrapNone/>
+                <wp:docPr id="4" name="Text Box 4"/>
+                <wp:cNvGraphicFramePr/>
+                <a:graphic xmlns:a="http://schemas.openxmlformats.org/drawingml/2006/main">
+                  <a:graphicData uri="http://schemas.microsoft.com/office/word/2010/wordprocessingShape">
+                    <wps:wsp>
+                      <wps:cNvSpPr txBox="1"/>
+                      <wps:spPr>
+                        <a:xfrm>
+                          <a:off x="0" y="0"/>
+                          <a:ext cx="930302" cy="278295"/>
+                        </a:xfrm>
+                        <a:prstGeom prst="rect">
+                          <a:avLst/>
+                        </a:prstGeom>
+                        <a:solidFill>
+                          <a:schemeClr val="lt1"/>
+                        </a:solidFill>
+                        <a:ln w="6350">
+                          <a:solidFill>
+                            <a:prstClr val="black"/>
+                          </a:solidFill>
+                        </a:ln>
+                        <a:effectLst/>
+                      </wps:spPr>
+                      <wps:style>
+                        <a:lnRef idx="0">
+                          <a:schemeClr val="accent1"/>
+                        </a:lnRef>
+                        <a:fillRef idx="0">
+                          <a:schemeClr val="accent1"/>
+                        </a:fillRef>
+                        <a:effectRef idx="0">
+                          <a:schemeClr val="accent1"/>
+                        </a:effectRef>
+                        <a:fontRef idx="minor">
+                          <a:schemeClr val="dk1"/>
+                        </a:fontRef>
+                      </wps:style>
+                      <wps:txbx>
+                        <w:txbxContent>
+                          <w:p>
+                            <w:r>
+                              <w:t>Data Layer</w:t>
+                            </w:r>
+                          </w:p>
+                        </w:txbxContent>
+                      </wps:txbx>
+                      <wps:bodyPr rot="0" spcFirstLastPara="0" vertOverflow="overflow" horzOverflow="overflow" vert="horz" wrap="square" lIns="91440" tIns="45720" rIns="91440" bIns="45720" numCol="1" spcCol="0" rtlCol="0" fromWordArt="0" anchor="t" anchorCtr="0" forceAA="0" compatLnSpc="1">
+                        <a:prstTxWarp prst="textNoShape">
+                          <a:avLst/>
+                        </a:prstTxWarp>
+                        <a:noAutofit/>
+                      </wps:bodyPr>
+                    </wps:wsp>
+                  </a:graphicData>
+                </a:graphic>
+                <wp14:sizeRelH relativeFrom="margin">
+                  <wp14:pctWidth>0</wp14:pctWidth>
+                </wp14:sizeRelH>
+                <wp14:sizeRelV relativeFrom="margin">
+                  <wp14:pctHeight>0</wp14:pctHeight>
+                </wp14:sizeRelV>
+              </wp:anchor>
+            </w:drawing>
+          </mc:Choice>
+          <mc:Fallback>
+            <w:pict>
+              <v:shape w14:anchorId="33A1B694" id="Text Box 4" o:spid="_x0000_s1028" type="#_x0000_t202" style="position:absolute;margin-left:283.5pt;margin-top:22.4pt;width:73.25pt;height:21.9pt;z-index:251664384;visibility:visible;mso-wrap-style:square;mso-width-percent:0;mso-height-percent:0;mso-wrap-distance-left:9pt;mso-wrap-distance-top:0;mso-wrap-distance-right:9pt;mso-wrap-distance-bottom:0;mso-position-horizontal:absolute;mso-position-horizontal-relative:text;mso-position-vertical:absolute;mso-position-vertical-relative:text;mso-width-percent:0;mso-height-percent:0;mso-width-relative:margin;mso-height-relative:margin;v-text-anchor:top" o:gfxdata="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" fillcolor="white [3201]" strokeweight=".5pt">
+                <v:textbox>
+                  <w:txbxContent>
+                    <w:p>
+                      <w:r>
+                        <w:t>Data Layer</w:t>
+                      </w:r>
+                    </w:p>
+                  </w:txbxContent>
+                </v:textbox>
+              </v:shape>
+            </w:pict>
+          </mc:Fallback>
+        </mc:AlternateContent>
+      </w:r>
+      <w:r>
+        <w:rPr>
+          <w:sz w:val="28"/>
+        </w:rPr>
+        <w:t xml:space="preserve">                                                                                 </w:t>
+      </w:r>
+      <w:r>
+        <w:rPr>
+          <w:sz w:val="18"/>
+        </w:rPr>
+        <w:t>CRUD OPERATIONS</w:t>
+      </w:r>
+    </w:p>
+    <w:p>
+      <w:pPr>
+        <w:rPr>
+          <w:sz w:val="28"/>
+        </w:rPr>
+      </w:pPr>
+    </w:p>
+    <w:p>
+      <w:pPr>
+        <w:rPr>
+          <w:sz w:val="28"/>
+        </w:rPr>
+      </w:pPr>
+    </w:p>
+    <w:p>
+      <w:pPr>
+        <w:rPr>
+          <w:sz w:val="28"/>
+        </w:rPr>
+      </w:pPr>
+    </w:p>
+    <w:p>
+      <w:pPr>
+        <w:rPr>
+          <w:sz w:val="28"/>
+        </w:rPr>
+      </w:pPr>
+    </w:p>
+    <w:p>
+      <w:pPr>
+        <w:rPr>
+          <w:sz w:val="28"/>
+        </w:rPr>
+      </w:pPr>
+    </w:p>
+    <w:p>
+      <w:pPr>
+        <w:rPr>
+          <w:sz w:val="28"/>
+        </w:rPr>
+      </w:pPr>
+    </w:p>
+    <w:p>
+      <w:pPr>
+        <w:rPr>
+          <w:sz w:val="28"/>
+        </w:rPr>
+      </w:pPr>
+    </w:p>
+    <w:p>
+      <w:pPr>
+        <w:rPr>
+          <w:sz w:val="28"/>
+        </w:rPr>
+      </w:pPr>
+    </w:p>
+    <w:p>
+      <w:pPr>
+        <w:rPr>
+          <w:sz w:val="28"/>
+        </w:rPr>
+      </w:pPr>
+    </w:p>
+    <w:p>
+      <w:pPr>
+        <w:rPr>
+          <w:sz w:val="28"/>
+        </w:rPr>
+      </w:pPr>
+    </w:p>
+    <w:p>
+      <w:pPr>
+        <w:rPr>
+          <w:sz w:val="28"/>
+        </w:rPr>
+      </w:pPr>
+    </w:p>
+    <w:p>
+      <w:pPr>
+        <w:rPr>
+          <w:sz w:val="28"/>
+        </w:rPr>
+      </w:pPr>
+    </w:p>
+    <w:p>
+      <w:pPr>
+        <w:rPr>
+          <w:sz w:val="28"/>
+        </w:rPr>
+      </w:pPr>
+    </w:p>
+    <w:p>
+      <w:pPr>
+        <w:rPr>
+          <w:sz w:val="28"/>
+        </w:rPr>
+      </w:pPr>
+      <w:r>
+        <w:rPr>
+          <w:sz w:val="28"/>
+        </w:rPr>
+        <w:lastRenderedPageBreak/>
+        <w:t xml:space="preserve">● Flow of data through the system </w:t>
+      </w:r>
+    </w:p>
+    <w:p>
+      <w:pPr>
+        <w:rPr>
+          <w:sz w:val="28"/>
+        </w:rPr>
+      </w:pPr>
+      <w:r>
+        <w:rPr>
+          <w:sz w:val="28"/>
+        </w:rPr>
+        <w:t>From the user interface th</w:t>
+      </w:r>
+      <w:r>
+        <w:rPr>
+          <w:sz w:val="28"/>
+        </w:rPr>
+        <w:t>e users will be able to access/</w:t>
+      </w:r>
+      <w:r>
+        <w:rPr>
+          <w:sz w:val="28"/>
+        </w:rPr>
+        <w:t>alter data in a database through a Rest API.</w:t>
+      </w:r>
+      <w:r>
+        <w:rPr>
+          <w:sz w:val="28"/>
+        </w:rPr>
+        <w:t xml:space="preserve"> The data </w:t>
+      </w:r>
+      <w:r>
+        <w:rPr>
+          <w:sz w:val="28"/>
+        </w:rPr>
+        <w:t xml:space="preserve">will </w:t>
+      </w:r>
+      <w:r>
+        <w:rPr>
+          <w:sz w:val="28"/>
+        </w:rPr>
+        <w:t>be passed o</w:t>
+      </w:r>
+      <w:r>
+        <w:rPr>
+          <w:sz w:val="28"/>
+        </w:rPr>
+        <w:t>n JSON format for simpler processing.</w:t>
+      </w:r>
+    </w:p>
+    <w:p>
+      <w:pPr>
+        <w:rPr>
+          <w:sz w:val="28"/>
+        </w:rPr>
+      </w:pPr>
+      <w:r>
+        <w:rPr>
+          <w:sz w:val="28"/>
+        </w:rPr>
+        <w:t>Once a student enters information about themselves and the grades, the service API will perform calculations such as calculating the GPA</w:t>
+      </w:r>
+      <w:r>
+        <w:rPr>
+          <w:sz w:val="28"/>
+        </w:rPr>
+        <w:t xml:space="preserve"> and</w:t>
+      </w:r>
+      <w:r>
+        <w:rPr>
+          <w:sz w:val="28"/>
+        </w:rPr>
+        <w:t xml:space="preserve"> so on. </w:t>
+      </w:r>
+      <w:r>
+        <w:rPr>
+          <w:sz w:val="28"/>
+        </w:rPr>
+        <w:t>After that, the</w:t>
+      </w:r>
+      <w:r>
+        <w:rPr>
+          <w:sz w:val="28"/>
+        </w:rPr>
+        <w:t xml:space="preserve"> data</w:t>
+      </w:r>
+      <w:r>
+        <w:rPr>
+          <w:sz w:val="28"/>
+        </w:rPr>
+        <w:t xml:space="preserve"> will be stored in the database to be viewed by the student when necessary. </w:t>
+      </w:r>
+    </w:p>
+    <w:p>
+      <w:pPr>
+        <w:rPr>
+          <w:sz w:val="28"/>
+        </w:rPr>
+      </w:pPr>
+      <w:r>
+        <w:rPr>
+          <w:sz w:val="28"/>
+        </w:rPr>
+        <w:t xml:space="preserve">For showing the rank of a student the system will have to refer all records of a certain batch/field from the database and calculate the ranks which will be done </w:t>
+      </w:r>
+      <w:r>
+        <w:rPr>
+          <w:sz w:val="28"/>
+        </w:rPr>
+        <w:t xml:space="preserve">by </w:t>
+      </w:r>
+      <w:r>
+        <w:rPr>
+          <w:sz w:val="28"/>
+        </w:rPr>
+        <w:t xml:space="preserve">the Rest API which will then return the rank. </w:t>
+      </w:r>
+    </w:p>
+    <w:p>
+      <w:pPr>
+        <w:rPr>
+          <w:sz w:val="28"/>
+        </w:rPr>
+      </w:pPr>
+      <w:r>
+        <w:rPr>
+          <w:sz w:val="28"/>
+        </w:rPr>
+        <w:t xml:space="preserve">For showing the </w:t>
+      </w:r>
+      <w:r>
+        <w:rPr>
+          <w:sz w:val="28"/>
+        </w:rPr>
+        <w:t>expected GPAs in future semesters the system will have to refer current GPA and courses from the d</w:t>
       </w:r>
       <w:bookmarkStart w:id="0" w:name="_GoBack"/>
       <w:bookmarkEnd w:id="0"/>
@@ -48,101 +921,19 @@
         <w:rPr>
           <w:sz w:val="28"/>
         </w:rPr>
-        <w:t xml:space="preserve"> will pass on commands by the means of </w:t>
-      </w:r>
-      <w:r>
-        <w:rPr>
-          <w:sz w:val="28"/>
-        </w:rPr>
-        <w:t>HTTP requests/responses</w:t>
-      </w:r>
-      <w:r>
-        <w:rPr>
-          <w:sz w:val="28"/>
-        </w:rPr>
-        <w:t xml:space="preserve"> such as GET, POST etc. while the service layer will implement the required business logic </w:t>
-      </w:r>
-      <w:r>
-        <w:rPr>
-          <w:sz w:val="28"/>
-        </w:rPr>
-        <w:t>in order to fetch/write data on to the database by the means of CRUD operations such as CREATE, READ.</w:t>
-      </w:r>
-    </w:p>
-    <w:p>
-      <w:pPr>
-        <w:rPr>
-          <w:sz w:val="28"/>
-        </w:rPr>
-      </w:pPr>
-    </w:p>
-    <w:p>
-      <w:pPr>
-        <w:rPr>
-          <w:sz w:val="28"/>
-        </w:rPr>
-      </w:pPr>
-      <w:r>
-        <w:rPr>
-          <w:sz w:val="28"/>
-        </w:rPr>
-        <w:t xml:space="preserve">● Flow of data through the system </w:t>
-      </w:r>
-    </w:p>
-    <w:p>
-      <w:pPr>
-        <w:rPr>
-          <w:sz w:val="28"/>
-        </w:rPr>
-      </w:pPr>
-      <w:r>
-        <w:rPr>
-          <w:sz w:val="28"/>
-        </w:rPr>
-        <w:t>From the user interface th</w:t>
-      </w:r>
-      <w:r>
-        <w:rPr>
-          <w:sz w:val="28"/>
-        </w:rPr>
-        <w:t>e users will be able to access/</w:t>
-      </w:r>
-      <w:r>
-        <w:rPr>
-          <w:sz w:val="28"/>
-        </w:rPr>
-        <w:t>alter data in a database through a Rest API.</w:t>
-      </w:r>
-      <w:r>
-        <w:rPr>
-          <w:sz w:val="28"/>
-        </w:rPr>
-        <w:t xml:space="preserve"> The data </w:t>
-      </w:r>
-      <w:r>
-        <w:rPr>
-          <w:sz w:val="28"/>
-        </w:rPr>
-        <w:t>will flow in JSON format for simpler processing.</w:t>
-      </w:r>
-    </w:p>
-    <w:p>
-      <w:pPr>
-        <w:rPr>
-          <w:sz w:val="28"/>
-        </w:rPr>
-      </w:pPr>
-      <w:r>
-        <w:rPr>
-          <w:sz w:val="28"/>
-        </w:rPr>
-        <w:t xml:space="preserve">MVC architecture will be the pattern of data flow in the app since the architecture </w:t>
-      </w:r>
-      <w:r>
-        <w:rPr>
-          <w:sz w:val="28"/>
-        </w:rPr>
-        <w:t xml:space="preserve">provides the necessary clarity about data patterns.  </w:t>
+        <w:t xml:space="preserve">atabase </w:t>
+      </w:r>
+      <w:r>
+        <w:rPr>
+          <w:sz w:val="28"/>
+        </w:rPr>
+        <w:t xml:space="preserve">for the particular </w:t>
+      </w:r>
+      <w:r>
+        <w:rPr>
+          <w:sz w:val="28"/>
+        </w:rPr>
+        <w:t>student, perform the necessary logic and return required grades.</w:t>
       </w:r>
     </w:p>
     <w:p>
@@ -215,14 +1006,137 @@
     <w:p>
       <w:pPr>
         <w:rPr>
+          <w:sz w:val="28"/>
+        </w:rPr>
+      </w:pPr>
+      <w:r>
+        <w:rPr>
+          <w:sz w:val="28"/>
+        </w:rPr>
+        <w:t xml:space="preserve">Based on the different actions of the users’ end, events will be handled and the required messages will be sent for the Rest API </w:t>
+      </w:r>
+      <w:r>
+        <w:rPr>
+          <w:sz w:val="28"/>
+        </w:rPr>
+        <w:t xml:space="preserve">which </w:t>
+      </w:r>
+      <w:r>
+        <w:rPr>
+          <w:sz w:val="28"/>
+        </w:rPr>
+        <w:t xml:space="preserve">will then decide what should be done next. </w:t>
+      </w:r>
+    </w:p>
+    <w:p>
+      <w:pPr>
+        <w:rPr>
+          <w:sz w:val="28"/>
+        </w:rPr>
+      </w:pPr>
+      <w:r>
+        <w:rPr>
+          <w:sz w:val="28"/>
+        </w:rPr>
+        <w:t xml:space="preserve">MVC architecture will be the pattern of </w:t>
+      </w:r>
+      <w:r>
+        <w:rPr>
+          <w:sz w:val="28"/>
+        </w:rPr>
+        <w:t>control</w:t>
+      </w:r>
+      <w:r>
+        <w:rPr>
+          <w:sz w:val="28"/>
+        </w:rPr>
+        <w:t xml:space="preserve"> flow in the </w:t>
+      </w:r>
+      <w:r>
+        <w:rPr>
+          <w:sz w:val="28"/>
+        </w:rPr>
+        <w:t>app since this</w:t>
+      </w:r>
+      <w:r>
+        <w:rPr>
+          <w:sz w:val="28"/>
+        </w:rPr>
+        <w:t xml:space="preserve"> architecture provides the necessar</w:t>
+      </w:r>
+      <w:r>
+        <w:rPr>
+          <w:sz w:val="28"/>
+        </w:rPr>
+        <w:t xml:space="preserve">y clarity about data patterns as well as control. </w:t>
+      </w:r>
+    </w:p>
+    <w:p>
+      <w:pPr>
+        <w:rPr>
+          <w:sz w:val="28"/>
+        </w:rPr>
+      </w:pPr>
+    </w:p>
+    <w:p>
+      <w:pPr>
+        <w:rPr>
           <w:sz w:val="40"/>
         </w:rPr>
       </w:pPr>
       <w:r>
         <w:rPr>
-          <w:sz w:val="28"/>
-        </w:rPr>
-        <w:t xml:space="preserve">Based on the different actions of the users’ end, events will be handled and the required messages will be sent for the Rest API will then decide what should be done next. </w:t>
+          <w:noProof/>
+        </w:rPr>
+        <w:lastRenderedPageBreak/>
+        <w:drawing>
+          <wp:inline distT="0" distB="0" distL="0" distR="0">
+            <wp:extent cx="2785448" cy="1566407"/>
+            <wp:effectExtent l="0" t="0" r="0" b="0"/>
+            <wp:docPr id="11" name="Picture 11" descr="MVC Architecture &amp;amp; Its Benefits in Web Application Development"/>
+            <wp:cNvGraphicFramePr>
+              <a:graphicFrameLocks xmlns:a="http://schemas.openxmlformats.org/drawingml/2006/main" noChangeAspect="1"/>
+            </wp:cNvGraphicFramePr>
+            <a:graphic xmlns:a="http://schemas.openxmlformats.org/drawingml/2006/main">
+              <a:graphicData uri="http://schemas.openxmlformats.org/drawingml/2006/picture">
+                <pic:pic xmlns:pic="http://schemas.openxmlformats.org/drawingml/2006/picture">
+                  <pic:nvPicPr>
+                    <pic:cNvPr id="0" name="Picture 3" descr="MVC Architecture &amp;amp; Its Benefits in Web Application Development"/>
+                    <pic:cNvPicPr>
+                      <a:picLocks noChangeAspect="1" noChangeArrowheads="1"/>
+                    </pic:cNvPicPr>
+                  </pic:nvPicPr>
+                  <pic:blipFill>
+                    <a:blip r:embed="rId4" cstate="print">
+                      <a:extLst>
+                        <a:ext uri="{28A0092B-C50C-407E-A947-70E740481C1C}">
+                          <a14:useLocalDpi xmlns:a14="http://schemas.microsoft.com/office/drawing/2010/main" val="0"/>
+                        </a:ext>
+                      </a:extLst>
+                    </a:blip>
+                    <a:srcRect/>
+                    <a:stretch>
+                      <a:fillRect/>
+                    </a:stretch>
+                  </pic:blipFill>
+                  <pic:spPr bwMode="auto">
+                    <a:xfrm>
+                      <a:off x="0" y="0"/>
+                      <a:ext cx="2833677" cy="1593529"/>
+                    </a:xfrm>
+                    <a:prstGeom prst="rect">
+                      <a:avLst/>
+                    </a:prstGeom>
+                    <a:noFill/>
+                    <a:ln>
+                      <a:noFill/>
+                    </a:ln>
+                  </pic:spPr>
+                </pic:pic>
+              </a:graphicData>
+            </a:graphic>
+          </wp:inline>
+        </w:drawing>
       </w:r>
     </w:p>
     <w:sectPr>

</xml_diff>